<commit_message>
Fixed delta time bug when game paused(minimised/window moved)
</commit_message>
<xml_diff>
--- a/Technical Documentation.docx
+++ b/Technical Documentation.docx
@@ -49,8 +49,6 @@
         </w:rPr>
         <w:t>Package Diagram</w:t>
       </w:r>
-      <w:bookmarkStart w:id="0" w:name="_GoBack"/>
-      <w:bookmarkEnd w:id="0"/>
     </w:p>
     <w:p>
       <w:pPr>
@@ -3514,6 +3512,232 @@
         <w:t xml:space="preserve"> </w:t>
       </w:r>
     </w:p>
+    <w:p>
+      <w:pPr>
+        <w:numPr>
+          <w:ilvl w:val="0"/>
+          <w:numId w:val="0"/>
+        </w:numPr>
+        <w:rPr>
+          <w:rFonts w:hint="default" w:ascii="Times New Roman" w:hAnsi="Times New Roman" w:cs="Times New Roman"/>
+          <w:sz w:val="22"/>
+          <w:szCs w:val="22"/>
+          <w:lang w:val="en-GB"/>
+        </w:rPr>
+      </w:pPr>
+    </w:p>
+    <w:p>
+      <w:pPr>
+        <w:numPr>
+          <w:ilvl w:val="0"/>
+          <w:numId w:val="0"/>
+        </w:numPr>
+        <w:rPr>
+          <w:rFonts w:hint="default" w:ascii="Times New Roman" w:hAnsi="Times New Roman" w:cs="Times New Roman"/>
+          <w:sz w:val="22"/>
+          <w:szCs w:val="22"/>
+          <w:lang w:val="en-GB"/>
+        </w:rPr>
+      </w:pPr>
+    </w:p>
+    <w:p>
+      <w:pPr>
+        <w:numPr>
+          <w:ilvl w:val="0"/>
+          <w:numId w:val="0"/>
+        </w:numPr>
+        <w:rPr>
+          <w:rFonts w:hint="default" w:ascii="Times New Roman" w:hAnsi="Times New Roman" w:cs="Times New Roman"/>
+          <w:sz w:val="22"/>
+          <w:szCs w:val="22"/>
+          <w:lang w:val="en-GB"/>
+        </w:rPr>
+      </w:pPr>
+    </w:p>
+    <w:p>
+      <w:pPr>
+        <w:numPr>
+          <w:ilvl w:val="0"/>
+          <w:numId w:val="0"/>
+        </w:numPr>
+        <w:rPr>
+          <w:rFonts w:hint="default" w:ascii="Times New Roman" w:hAnsi="Times New Roman" w:cs="Times New Roman"/>
+          <w:sz w:val="22"/>
+          <w:szCs w:val="22"/>
+          <w:lang w:val="en-GB"/>
+        </w:rPr>
+      </w:pPr>
+    </w:p>
+    <w:p>
+      <w:pPr>
+        <w:numPr>
+          <w:ilvl w:val="0"/>
+          <w:numId w:val="0"/>
+        </w:numPr>
+        <w:rPr>
+          <w:rFonts w:hint="default" w:ascii="Times New Roman" w:hAnsi="Times New Roman" w:cs="Times New Roman"/>
+          <w:sz w:val="22"/>
+          <w:szCs w:val="22"/>
+          <w:lang w:val="en-GB"/>
+        </w:rPr>
+      </w:pPr>
+    </w:p>
+    <w:p>
+      <w:pPr>
+        <w:numPr>
+          <w:ilvl w:val="0"/>
+          <w:numId w:val="0"/>
+        </w:numPr>
+        <w:rPr>
+          <w:rFonts w:hint="default" w:ascii="Times New Roman" w:hAnsi="Times New Roman" w:cs="Times New Roman"/>
+          <w:sz w:val="22"/>
+          <w:szCs w:val="22"/>
+          <w:lang w:val="en-GB"/>
+        </w:rPr>
+      </w:pPr>
+    </w:p>
+    <w:p>
+      <w:pPr>
+        <w:numPr>
+          <w:ilvl w:val="0"/>
+          <w:numId w:val="0"/>
+        </w:numPr>
+        <w:rPr>
+          <w:rFonts w:hint="default" w:ascii="Times New Roman" w:hAnsi="Times New Roman" w:cs="Times New Roman"/>
+          <w:sz w:val="22"/>
+          <w:szCs w:val="22"/>
+          <w:lang w:val="en-GB"/>
+        </w:rPr>
+      </w:pPr>
+    </w:p>
+    <w:p>
+      <w:pPr>
+        <w:numPr>
+          <w:ilvl w:val="0"/>
+          <w:numId w:val="0"/>
+        </w:numPr>
+        <w:rPr>
+          <w:rFonts w:hint="default" w:ascii="Times New Roman" w:hAnsi="Times New Roman" w:cs="Times New Roman"/>
+          <w:sz w:val="22"/>
+          <w:szCs w:val="22"/>
+          <w:lang w:val="en-GB"/>
+        </w:rPr>
+      </w:pPr>
+    </w:p>
+    <w:p>
+      <w:pPr>
+        <w:numPr>
+          <w:ilvl w:val="0"/>
+          <w:numId w:val="0"/>
+        </w:numPr>
+        <w:rPr>
+          <w:rFonts w:hint="default" w:ascii="Times New Roman" w:hAnsi="Times New Roman" w:cs="Times New Roman"/>
+          <w:sz w:val="22"/>
+          <w:szCs w:val="22"/>
+          <w:lang w:val="en-GB"/>
+        </w:rPr>
+      </w:pPr>
+    </w:p>
+    <w:p>
+      <w:pPr>
+        <w:numPr>
+          <w:ilvl w:val="0"/>
+          <w:numId w:val="0"/>
+        </w:numPr>
+        <w:rPr>
+          <w:rFonts w:hint="default" w:ascii="Times New Roman" w:hAnsi="Times New Roman" w:cs="Times New Roman"/>
+          <w:sz w:val="22"/>
+          <w:szCs w:val="22"/>
+          <w:lang w:val="en-GB"/>
+        </w:rPr>
+      </w:pPr>
+    </w:p>
+    <w:p>
+      <w:pPr>
+        <w:numPr>
+          <w:ilvl w:val="0"/>
+          <w:numId w:val="0"/>
+        </w:numPr>
+        <w:rPr>
+          <w:rFonts w:hint="default" w:ascii="Times New Roman" w:hAnsi="Times New Roman" w:cs="Times New Roman"/>
+          <w:sz w:val="22"/>
+          <w:szCs w:val="22"/>
+          <w:lang w:val="en-GB"/>
+        </w:rPr>
+      </w:pPr>
+    </w:p>
+    <w:p>
+      <w:pPr>
+        <w:numPr>
+          <w:ilvl w:val="0"/>
+          <w:numId w:val="0"/>
+        </w:numPr>
+        <w:rPr>
+          <w:rFonts w:hint="default" w:ascii="Times New Roman" w:hAnsi="Times New Roman" w:cs="Times New Roman"/>
+          <w:b/>
+          <w:bCs/>
+          <w:sz w:val="28"/>
+          <w:szCs w:val="28"/>
+          <w:lang w:val="en-GB"/>
+        </w:rPr>
+      </w:pPr>
+      <w:r>
+        <w:rPr>
+          <w:rFonts w:hint="default" w:ascii="Times New Roman" w:hAnsi="Times New Roman" w:cs="Times New Roman"/>
+          <w:b/>
+          <w:bCs/>
+          <w:sz w:val="28"/>
+          <w:szCs w:val="28"/>
+          <w:lang w:val="en-GB"/>
+        </w:rPr>
+        <w:t>General Implementation</w:t>
+      </w:r>
+    </w:p>
+    <w:p>
+      <w:pPr>
+        <w:numPr>
+          <w:ilvl w:val="0"/>
+          <w:numId w:val="0"/>
+        </w:numPr>
+        <w:rPr>
+          <w:rFonts w:hint="default" w:ascii="Times New Roman" w:hAnsi="Times New Roman" w:cs="Times New Roman"/>
+          <w:b/>
+          <w:bCs/>
+          <w:sz w:val="28"/>
+          <w:szCs w:val="28"/>
+          <w:lang w:val="en-GB"/>
+        </w:rPr>
+      </w:pPr>
+    </w:p>
+    <w:p>
+      <w:pPr>
+        <w:numPr>
+          <w:ilvl w:val="0"/>
+          <w:numId w:val="0"/>
+        </w:numPr>
+        <w:rPr>
+          <w:rFonts w:hint="default" w:ascii="Times New Roman" w:hAnsi="Times New Roman" w:cs="Times New Roman"/>
+          <w:b w:val="0"/>
+          <w:bCs w:val="0"/>
+          <w:sz w:val="22"/>
+          <w:szCs w:val="22"/>
+          <w:lang w:val="en-GB"/>
+        </w:rPr>
+      </w:pPr>
+      <w:r>
+        <w:rPr>
+          <w:rFonts w:hint="default" w:ascii="Times New Roman" w:hAnsi="Times New Roman" w:cs="Times New Roman"/>
+          <w:b w:val="0"/>
+          <w:bCs w:val="0"/>
+          <w:sz w:val="22"/>
+          <w:szCs w:val="22"/>
+          <w:lang w:val="en-GB"/>
+        </w:rPr>
+        <w:t xml:space="preserve">The game at the high level consists of a series of screens, with the actual gameplay happening on the ‘GameScreen’. The game renders the chosen level based on its TMX map (a text based data file which represents tile-based game levels). The gamescreen parses that tiled map by each layer placing the appropriate tiles where they should be and rendering the layers in their chosen order, furthermore it parses the objects placed on the tiled map. Based on those objects on the TMX map it creates game objects from my classes such as Enemy &amp; Player and places them in the appropriate positions. </w:t>
+      </w:r>
+      <w:bookmarkStart w:id="0" w:name="_GoBack"/>
+      <w:bookmarkEnd w:id="0"/>
+    </w:p>
     <w:sectPr>
       <w:pgSz w:w="11906" w:h="16838"/>
       <w:pgMar w:top="1440" w:right="1800" w:bottom="1440" w:left="1800" w:header="720" w:footer="720" w:gutter="0"/>
@@ -3525,7 +3749,7 @@
 </file>
 
 <file path=word/numbering.xml><?xml version="1.0" encoding="utf-8"?>
-<w:numbering xmlns:wpc="http://schemas.microsoft.com/office/word/2010/wordprocessingCanvas" xmlns:mc="http://schemas.openxmlformats.org/markup-compatibility/2006" xmlns:o="urn:schemas-microsoft-com:office:office" xmlns:r="http://schemas.openxmlformats.org/officeDocument/2006/relationships" xmlns:m="http://schemas.openxmlformats.org/officeDocument/2006/math" xmlns:v="urn:schemas-microsoft-com:vml" xmlns:wp14="http://schemas.microsoft.com/office/word/2010/wordprocessingDrawing" xmlns:wp="http://schemas.openxmlformats.org/drawingml/2006/wordprocessingDrawing" xmlns:w10="urn:schemas-microsoft-com:office:word" xmlns:w="http://schemas.openxmlformats.org/wordprocessingml/2006/main" xmlns:w14="http://schemas.microsoft.com/office/word/2010/wordml" xmlns:wpg="http://schemas.microsoft.com/office/word/2010/wordprocessingGroup" xmlns:wpi="http://schemas.microsoft.com/office/word/2010/wordprocessingInk" xmlns:wne="http://schemas.microsoft.com/office/word/2006/wordml" xmlns:wps="http://schemas.microsoft.com/office/word/2010/wordprocessingShape" mc:Ignorable="w14 wp14">
+<w:numbering xmlns:wpc="http://schemas.microsoft.com/office/word/2010/wordprocessingCanvas" xmlns:mc="http://schemas.openxmlformats.org/markup-compatibility/2006" xmlns:o="urn:schemas-microsoft-com:office:office" xmlns:r="http://schemas.openxmlformats.org/officeDocument/2006/relationships" xmlns:m="http://schemas.openxmlformats.org/officeDocument/2006/math" xmlns:v="urn:schemas-microsoft-com:vml" xmlns:wp14="http://schemas.microsoft.com/office/word/2010/wordprocessingDrawing" xmlns:wp="http://schemas.openxmlformats.org/drawingml/2006/wordprocessingDrawing" xmlns:w10="urn:schemas-microsoft-com:office:word" xmlns:w="http://schemas.openxmlformats.org/wordprocessingml/2006/main" xmlns:w14="http://schemas.microsoft.com/office/word/2010/wordml" xmlns:wpg="http://schemas.microsoft.com/office/word/2010/wordprocessingGroup" xmlns:wpi="http://schemas.microsoft.com/office/word/2010/wordprocessingInk" xmlns:wne="http://schemas.microsoft.com/office/word/2006/wordml" xmlns:wps="http://schemas.microsoft.com/office/word/2010/wordprocessingShape" xmlns:wpsCustomData="http://www.wps.cn/officeDocument/2013/wpsCustomData" mc:Ignorable="w14 wp14">
   <w:abstractNum w:abstractNumId="0">
     <w:nsid w:val="198F344C"/>
     <w:multiLevelType w:val="singleLevel"/>
@@ -3553,7 +3777,7 @@
 </file>
 
 <file path=word/styles.xml><?xml version="1.0" encoding="utf-8"?>
-<w:styles xmlns:mc="http://schemas.openxmlformats.org/markup-compatibility/2006" xmlns:o="urn:schemas-microsoft-com:office:office" xmlns:r="http://schemas.openxmlformats.org/officeDocument/2006/relationships" xmlns:m="http://schemas.openxmlformats.org/officeDocument/2006/math" xmlns:v="urn:schemas-microsoft-com:vml" xmlns:w="http://schemas.openxmlformats.org/wordprocessingml/2006/main" xmlns:w14="http://schemas.microsoft.com/office/word/2010/wordml" xmlns:w10="urn:schemas-microsoft-com:office:word" xmlns:sl="http://schemas.openxmlformats.org/schemaLibrary/2006/main" mc:Ignorable="w14">
+<w:styles xmlns:mc="http://schemas.openxmlformats.org/markup-compatibility/2006" xmlns:o="urn:schemas-microsoft-com:office:office" xmlns:r="http://schemas.openxmlformats.org/officeDocument/2006/relationships" xmlns:m="http://schemas.openxmlformats.org/officeDocument/2006/math" xmlns:v="urn:schemas-microsoft-com:vml" xmlns:w="http://schemas.openxmlformats.org/wordprocessingml/2006/main" xmlns:w14="http://schemas.microsoft.com/office/word/2010/wordml" xmlns:w10="urn:schemas-microsoft-com:office:word" xmlns:sl="http://schemas.openxmlformats.org/schemaLibrary/2006/main" xmlns:wpsCustomData="http://www.wps.cn/officeDocument/2013/wpsCustomData" mc:Ignorable="w14">
   <w:docDefaults>
     <w:rPrDefault>
       <w:rPr>
@@ -3628,7 +3852,7 @@
     <w:lsdException w:qFormat="1" w:unhideWhenUsed="0" w:uiPriority="0" w:semiHidden="0" w:name="Title"/>
     <w:lsdException w:unhideWhenUsed="0" w:uiPriority="0" w:semiHidden="0" w:name="Closing"/>
     <w:lsdException w:unhideWhenUsed="0" w:uiPriority="0" w:semiHidden="0" w:name="Signature"/>
-    <w:lsdException w:unhideWhenUsed="0" w:uiPriority="0" w:name="Default Paragraph Font"/>
+    <w:lsdException w:qFormat="1" w:unhideWhenUsed="0" w:uiPriority="0" w:name="Default Paragraph Font"/>
     <w:lsdException w:unhideWhenUsed="0" w:uiPriority="0" w:semiHidden="0" w:name="Body Text"/>
     <w:lsdException w:unhideWhenUsed="0" w:uiPriority="0" w:semiHidden="0" w:name="Body Text Indent"/>
     <w:lsdException w:unhideWhenUsed="0" w:uiPriority="0" w:semiHidden="0" w:name="List Continue"/>
@@ -3666,7 +3890,7 @@
     <w:lsdException w:unhideWhenUsed="0" w:uiPriority="0" w:semiHidden="0" w:name="HTML Sample"/>
     <w:lsdException w:unhideWhenUsed="0" w:uiPriority="0" w:semiHidden="0" w:name="HTML Typewriter"/>
     <w:lsdException w:unhideWhenUsed="0" w:uiPriority="0" w:semiHidden="0" w:name="HTML Variable"/>
-    <w:lsdException w:unhideWhenUsed="0" w:uiPriority="0" w:name="Normal Table"/>
+    <w:lsdException w:qFormat="1" w:unhideWhenUsed="0" w:uiPriority="0" w:name="Normal Table"/>
     <w:lsdException w:unhideWhenUsed="0" w:uiPriority="0" w:semiHidden="0" w:name="annotation subject"/>
     <w:lsdException w:unhideWhenUsed="0" w:uiPriority="0" w:semiHidden="0" w:name="Table Simple 1"/>
     <w:lsdException w:unhideWhenUsed="0" w:uiPriority="0" w:semiHidden="0" w:name="Table Simple 2"/>
@@ -3821,14 +4045,16 @@
       <w:lang w:val="en-US" w:eastAsia="zh-CN" w:bidi="ar-SA"/>
     </w:rPr>
   </w:style>
-  <w:style w:type="character" w:default="1" w:styleId="3">
+  <w:style w:type="character" w:default="1" w:styleId="2">
     <w:name w:val="Default Paragraph Font"/>
     <w:semiHidden/>
+    <w:qFormat/>
     <w:uiPriority w:val="0"/>
   </w:style>
-  <w:style w:type="table" w:default="1" w:styleId="4">
+  <w:style w:type="table" w:default="1" w:styleId="3">
     <w:name w:val="Normal Table"/>
     <w:semiHidden/>
+    <w:qFormat/>
     <w:uiPriority w:val="0"/>
     <w:tblPr>
       <w:tblCellMar>
@@ -3839,7 +4065,7 @@
       </w:tblCellMar>
     </w:tblPr>
   </w:style>
-  <w:style w:type="paragraph" w:styleId="2">
+  <w:style w:type="paragraph" w:styleId="4">
     <w:name w:val="HTML Preformatted"/>
     <w:qFormat/>
     <w:uiPriority w:val="0"/>

</xml_diff>

<commit_message>
Updated quest giver level 1
</commit_message>
<xml_diff>
--- a/Technical Documentation.docx
+++ b/Technical Documentation.docx
@@ -3735,8 +3735,470 @@
         </w:rPr>
         <w:t xml:space="preserve">The game at the high level consists of a series of screens, with the actual gameplay happening on the ‘GameScreen’. The game renders the chosen level based on its TMX map (a text based data file which represents tile-based game levels). The gamescreen parses that tiled map by each layer placing the appropriate tiles where they should be and rendering the layers in their chosen order, furthermore it parses the objects placed on the tiled map. Based on those objects on the TMX map it creates game objects from my classes such as Enemy &amp; Player and places them in the appropriate positions. </w:t>
       </w:r>
+    </w:p>
+    <w:p>
+      <w:pPr>
+        <w:numPr>
+          <w:ilvl w:val="0"/>
+          <w:numId w:val="0"/>
+        </w:numPr>
+        <w:rPr>
+          <w:rFonts w:hint="default" w:ascii="Times New Roman" w:hAnsi="Times New Roman" w:cs="Times New Roman"/>
+          <w:b w:val="0"/>
+          <w:bCs w:val="0"/>
+          <w:sz w:val="22"/>
+          <w:szCs w:val="22"/>
+          <w:lang w:val="en-GB"/>
+        </w:rPr>
+      </w:pPr>
+    </w:p>
+    <w:p>
+      <w:pPr>
+        <w:numPr>
+          <w:ilvl w:val="0"/>
+          <w:numId w:val="0"/>
+        </w:numPr>
+        <w:rPr>
+          <w:rFonts w:hint="default" w:ascii="Times New Roman" w:hAnsi="Times New Roman" w:cs="Times New Roman"/>
+          <w:b w:val="0"/>
+          <w:bCs w:val="0"/>
+          <w:sz w:val="22"/>
+          <w:szCs w:val="22"/>
+          <w:lang w:val="en-GB"/>
+        </w:rPr>
+      </w:pPr>
+    </w:p>
+    <w:p>
+      <w:pPr>
+        <w:numPr>
+          <w:ilvl w:val="0"/>
+          <w:numId w:val="0"/>
+        </w:numPr>
+        <w:rPr>
+          <w:rFonts w:hint="default" w:ascii="Times New Roman" w:hAnsi="Times New Roman" w:cs="Times New Roman"/>
+          <w:b w:val="0"/>
+          <w:bCs w:val="0"/>
+          <w:sz w:val="22"/>
+          <w:szCs w:val="22"/>
+          <w:lang w:val="en-GB"/>
+        </w:rPr>
+      </w:pPr>
+    </w:p>
+    <w:p>
+      <w:pPr>
+        <w:numPr>
+          <w:ilvl w:val="0"/>
+          <w:numId w:val="0"/>
+        </w:numPr>
+        <w:rPr>
+          <w:rFonts w:hint="default" w:ascii="Times New Roman" w:hAnsi="Times New Roman" w:cs="Times New Roman"/>
+          <w:b w:val="0"/>
+          <w:bCs w:val="0"/>
+          <w:sz w:val="22"/>
+          <w:szCs w:val="22"/>
+          <w:lang w:val="en-GB"/>
+        </w:rPr>
+      </w:pPr>
+    </w:p>
+    <w:p>
+      <w:pPr>
+        <w:numPr>
+          <w:ilvl w:val="0"/>
+          <w:numId w:val="0"/>
+        </w:numPr>
+        <w:rPr>
+          <w:rFonts w:hint="default" w:ascii="Times New Roman" w:hAnsi="Times New Roman" w:cs="Times New Roman"/>
+          <w:b w:val="0"/>
+          <w:bCs w:val="0"/>
+          <w:sz w:val="22"/>
+          <w:szCs w:val="22"/>
+          <w:lang w:val="en-GB"/>
+        </w:rPr>
+      </w:pPr>
+    </w:p>
+    <w:p>
+      <w:pPr>
+        <w:numPr>
+          <w:ilvl w:val="0"/>
+          <w:numId w:val="0"/>
+        </w:numPr>
+        <w:rPr>
+          <w:rFonts w:hint="default" w:ascii="Times New Roman" w:hAnsi="Times New Roman" w:cs="Times New Roman"/>
+          <w:b w:val="0"/>
+          <w:bCs w:val="0"/>
+          <w:sz w:val="22"/>
+          <w:szCs w:val="22"/>
+          <w:lang w:val="en-GB"/>
+        </w:rPr>
+      </w:pPr>
+    </w:p>
+    <w:p>
+      <w:pPr>
+        <w:numPr>
+          <w:ilvl w:val="0"/>
+          <w:numId w:val="0"/>
+        </w:numPr>
+        <w:rPr>
+          <w:rFonts w:hint="default" w:ascii="Times New Roman" w:hAnsi="Times New Roman" w:cs="Times New Roman"/>
+          <w:b w:val="0"/>
+          <w:bCs w:val="0"/>
+          <w:sz w:val="22"/>
+          <w:szCs w:val="22"/>
+          <w:lang w:val="en-GB"/>
+        </w:rPr>
+      </w:pPr>
+    </w:p>
+    <w:p>
+      <w:pPr>
+        <w:numPr>
+          <w:ilvl w:val="0"/>
+          <w:numId w:val="0"/>
+        </w:numPr>
+        <w:rPr>
+          <w:rFonts w:hint="default" w:ascii="Times New Roman" w:hAnsi="Times New Roman" w:cs="Times New Roman"/>
+          <w:b w:val="0"/>
+          <w:bCs w:val="0"/>
+          <w:sz w:val="22"/>
+          <w:szCs w:val="22"/>
+          <w:lang w:val="en-GB"/>
+        </w:rPr>
+      </w:pPr>
+    </w:p>
+    <w:p>
+      <w:pPr>
+        <w:numPr>
+          <w:ilvl w:val="0"/>
+          <w:numId w:val="0"/>
+        </w:numPr>
+        <w:rPr>
+          <w:rFonts w:hint="default" w:ascii="Times New Roman" w:hAnsi="Times New Roman" w:cs="Times New Roman"/>
+          <w:b/>
+          <w:bCs/>
+          <w:sz w:val="28"/>
+          <w:szCs w:val="28"/>
+          <w:lang w:val="en-US"/>
+        </w:rPr>
+      </w:pPr>
+      <w:r>
+        <w:rPr>
+          <w:rFonts w:hint="default" w:ascii="Times New Roman" w:hAnsi="Times New Roman" w:cs="Times New Roman"/>
+          <w:b/>
+          <w:bCs/>
+          <w:sz w:val="28"/>
+          <w:szCs w:val="28"/>
+          <w:lang w:val="en-US"/>
+        </w:rPr>
+        <w:t>Dialogue System</w:t>
+      </w:r>
+    </w:p>
+    <w:p>
+      <w:pPr>
+        <w:numPr>
+          <w:ilvl w:val="0"/>
+          <w:numId w:val="0"/>
+        </w:numPr>
+        <w:rPr>
+          <w:rFonts w:hint="default" w:ascii="Times New Roman" w:hAnsi="Times New Roman" w:cs="Times New Roman"/>
+          <w:b w:val="0"/>
+          <w:bCs w:val="0"/>
+          <w:sz w:val="24"/>
+          <w:szCs w:val="24"/>
+          <w:lang w:val="en-US"/>
+        </w:rPr>
+      </w:pPr>
+      <w:r>
+        <w:rPr>
+          <w:rFonts w:hint="default" w:ascii="Times New Roman" w:hAnsi="Times New Roman" w:cs="Times New Roman"/>
+          <w:b w:val="0"/>
+          <w:bCs w:val="0"/>
+          <w:sz w:val="24"/>
+          <w:szCs w:val="24"/>
+          <w:lang w:val="en-US"/>
+        </w:rPr>
+        <w:t>Dialogue is stored in text files. Each line in the text file represents a single dialogue screen/display. First part of the line before the @ sign represents the name of the character speaking, or the tag for the line. The following are tags -</w:t>
+      </w:r>
+    </w:p>
+    <w:p>
+      <w:pPr>
+        <w:numPr>
+          <w:ilvl w:val="0"/>
+          <w:numId w:val="1"/>
+        </w:numPr>
+        <w:ind w:left="420" w:leftChars="0" w:hanging="420" w:firstLineChars="0"/>
+        <w:rPr>
+          <w:rFonts w:hint="default" w:ascii="Times New Roman" w:hAnsi="Times New Roman" w:cs="Times New Roman"/>
+          <w:b w:val="0"/>
+          <w:bCs w:val="0"/>
+          <w:sz w:val="24"/>
+          <w:szCs w:val="24"/>
+          <w:lang w:val="en-US"/>
+        </w:rPr>
+      </w:pPr>
+      <w:r>
+        <w:rPr>
+          <w:rFonts w:hint="default" w:ascii="Times New Roman" w:hAnsi="Times New Roman" w:cs="Times New Roman"/>
+          <w:b w:val="0"/>
+          <w:bCs w:val="0"/>
+          <w:sz w:val="24"/>
+          <w:szCs w:val="24"/>
+          <w:lang w:val="en-US"/>
+        </w:rPr>
+        <w:t>Character name</w:t>
+      </w:r>
+    </w:p>
+    <w:p>
+      <w:pPr>
+        <w:numPr>
+          <w:ilvl w:val="0"/>
+          <w:numId w:val="1"/>
+        </w:numPr>
+        <w:ind w:left="420" w:leftChars="0" w:hanging="420" w:firstLineChars="0"/>
+        <w:rPr>
+          <w:rFonts w:hint="default" w:ascii="Times New Roman" w:hAnsi="Times New Roman" w:cs="Times New Roman"/>
+          <w:b w:val="0"/>
+          <w:bCs w:val="0"/>
+          <w:sz w:val="24"/>
+          <w:szCs w:val="24"/>
+          <w:lang w:val="en-US"/>
+        </w:rPr>
+      </w:pPr>
+      <w:r>
+        <w:rPr>
+          <w:rFonts w:hint="default" w:ascii="Times New Roman" w:hAnsi="Times New Roman" w:cs="Times New Roman"/>
+          <w:b w:val="0"/>
+          <w:bCs w:val="0"/>
+          <w:sz w:val="24"/>
+          <w:szCs w:val="24"/>
+          <w:lang w:val="en-US"/>
+        </w:rPr>
+        <w:t>CHECK - this represents a check for a certain condition being met, ie a quest/task completion.</w:t>
+      </w:r>
+    </w:p>
+    <w:p>
+      <w:pPr>
+        <w:numPr>
+          <w:ilvl w:val="1"/>
+          <w:numId w:val="1"/>
+        </w:numPr>
+        <w:ind w:left="840" w:leftChars="0" w:hanging="420" w:firstLineChars="0"/>
+        <w:rPr>
+          <w:rFonts w:hint="default" w:ascii="Times New Roman" w:hAnsi="Times New Roman" w:cs="Times New Roman"/>
+          <w:b w:val="0"/>
+          <w:bCs w:val="0"/>
+          <w:sz w:val="24"/>
+          <w:szCs w:val="24"/>
+          <w:lang w:val="en-US"/>
+        </w:rPr>
+      </w:pPr>
+      <w:r>
+        <w:rPr>
+          <w:rFonts w:hint="default" w:ascii="Times New Roman" w:hAnsi="Times New Roman" w:cs="Times New Roman"/>
+          <w:b w:val="0"/>
+          <w:bCs w:val="0"/>
+          <w:sz w:val="24"/>
+          <w:szCs w:val="24"/>
+          <w:lang w:val="en-US"/>
+        </w:rPr>
+        <w:t>It is followed by a tag for the CHECK, this can be any label which identifies the type of checking needed to be done in code to verify if the condition was met.</w:t>
+      </w:r>
+    </w:p>
+    <w:p>
+      <w:pPr>
+        <w:numPr>
+          <w:ilvl w:val="0"/>
+          <w:numId w:val="1"/>
+        </w:numPr>
+        <w:ind w:left="420" w:leftChars="0" w:hanging="420" w:firstLineChars="0"/>
+        <w:rPr>
+          <w:rFonts w:hint="default" w:ascii="Times New Roman" w:hAnsi="Times New Roman" w:cs="Times New Roman"/>
+          <w:b w:val="0"/>
+          <w:bCs w:val="0"/>
+          <w:sz w:val="24"/>
+          <w:szCs w:val="24"/>
+          <w:lang w:val="en-US"/>
+        </w:rPr>
+      </w:pPr>
+      <w:r>
+        <w:rPr>
+          <w:rFonts w:hint="default" w:ascii="Times New Roman" w:hAnsi="Times New Roman" w:cs="Times New Roman"/>
+          <w:b w:val="0"/>
+          <w:bCs w:val="0"/>
+          <w:sz w:val="24"/>
+          <w:szCs w:val="24"/>
+          <w:lang w:val="en-US"/>
+        </w:rPr>
+        <w:t>GIVE - this represents an action the NPC takes to give you a reward/gift.</w:t>
+      </w:r>
+    </w:p>
+    <w:p>
+      <w:pPr>
+        <w:numPr>
+          <w:ilvl w:val="1"/>
+          <w:numId w:val="1"/>
+        </w:numPr>
+        <w:ind w:left="840" w:leftChars="0" w:hanging="420" w:firstLineChars="0"/>
+        <w:rPr>
+          <w:rFonts w:hint="default" w:ascii="Times New Roman" w:hAnsi="Times New Roman" w:cs="Times New Roman"/>
+          <w:b w:val="0"/>
+          <w:bCs w:val="0"/>
+          <w:sz w:val="24"/>
+          <w:szCs w:val="24"/>
+          <w:lang w:val="en-US"/>
+        </w:rPr>
+      </w:pPr>
+      <w:r>
+        <w:rPr>
+          <w:rFonts w:hint="default" w:ascii="Times New Roman" w:hAnsi="Times New Roman" w:cs="Times New Roman"/>
+          <w:b w:val="0"/>
+          <w:bCs w:val="0"/>
+          <w:sz w:val="24"/>
+          <w:szCs w:val="24"/>
+          <w:lang w:val="en-US"/>
+        </w:rPr>
+        <w:t>It is followed by a description of what is given</w:t>
+      </w:r>
+    </w:p>
+    <w:p>
+      <w:pPr>
+        <w:numPr>
+          <w:ilvl w:val="2"/>
+          <w:numId w:val="1"/>
+        </w:numPr>
+        <w:ind w:left="1260" w:leftChars="0" w:hanging="420" w:firstLineChars="0"/>
+        <w:rPr>
+          <w:rFonts w:hint="default" w:ascii="Times New Roman" w:hAnsi="Times New Roman" w:cs="Times New Roman"/>
+          <w:b w:val="0"/>
+          <w:bCs w:val="0"/>
+          <w:sz w:val="24"/>
+          <w:szCs w:val="24"/>
+          <w:lang w:val="en-US"/>
+        </w:rPr>
+      </w:pPr>
+      <w:r>
+        <w:rPr>
+          <w:rFonts w:hint="default" w:ascii="Times New Roman" w:hAnsi="Times New Roman" w:cs="Times New Roman"/>
+          <w:b w:val="0"/>
+          <w:bCs w:val="0"/>
+          <w:sz w:val="24"/>
+          <w:szCs w:val="24"/>
+          <w:lang w:val="en-US"/>
+        </w:rPr>
+        <w:t xml:space="preserve">Either a power-up, score or a life. </w:t>
+      </w:r>
+    </w:p>
+    <w:p>
+      <w:pPr>
+        <w:numPr>
+          <w:ilvl w:val="0"/>
+          <w:numId w:val="1"/>
+        </w:numPr>
+        <w:ind w:left="420" w:leftChars="0" w:hanging="420" w:firstLineChars="0"/>
+        <w:rPr>
+          <w:rFonts w:hint="default" w:ascii="Times New Roman" w:hAnsi="Times New Roman" w:cs="Times New Roman"/>
+          <w:b w:val="0"/>
+          <w:bCs w:val="0"/>
+          <w:sz w:val="24"/>
+          <w:szCs w:val="24"/>
+          <w:lang w:val="en-US"/>
+        </w:rPr>
+      </w:pPr>
+      <w:r>
+        <w:rPr>
+          <w:rFonts w:hint="default" w:ascii="Times New Roman" w:hAnsi="Times New Roman" w:cs="Times New Roman"/>
+          <w:b w:val="0"/>
+          <w:bCs w:val="0"/>
+          <w:sz w:val="24"/>
+          <w:szCs w:val="24"/>
+          <w:lang w:val="en-US"/>
+        </w:rPr>
+        <w:t>CONDITION - this can be used to give a condition.</w:t>
+      </w:r>
+    </w:p>
+    <w:p>
+      <w:pPr>
+        <w:numPr>
+          <w:ilvl w:val="1"/>
+          <w:numId w:val="1"/>
+        </w:numPr>
+        <w:ind w:left="840" w:leftChars="0" w:hanging="420" w:firstLineChars="0"/>
+        <w:rPr>
+          <w:rFonts w:hint="default" w:ascii="Times New Roman" w:hAnsi="Times New Roman" w:cs="Times New Roman"/>
+          <w:b w:val="0"/>
+          <w:bCs w:val="0"/>
+          <w:sz w:val="24"/>
+          <w:szCs w:val="24"/>
+          <w:lang w:val="en-US"/>
+        </w:rPr>
+      </w:pPr>
+      <w:r>
+        <w:rPr>
+          <w:rFonts w:hint="default" w:ascii="Times New Roman" w:hAnsi="Times New Roman" w:cs="Times New Roman"/>
+          <w:b w:val="0"/>
+          <w:bCs w:val="0"/>
+          <w:sz w:val="24"/>
+          <w:szCs w:val="24"/>
+          <w:lang w:val="en-US"/>
+        </w:rPr>
+        <w:t>It is followed by a name/tag of the condition to be granted. For example when the player rescues an NPC the condition CONDITION@RESCUED1 would be written on the line.</w:t>
+      </w:r>
       <w:bookmarkStart w:id="0" w:name="_GoBack"/>
       <w:bookmarkEnd w:id="0"/>
+    </w:p>
+    <w:p>
+      <w:pPr>
+        <w:numPr>
+          <w:ilvl w:val="0"/>
+          <w:numId w:val="1"/>
+        </w:numPr>
+        <w:ind w:left="420" w:leftChars="0" w:hanging="420" w:firstLineChars="0"/>
+        <w:rPr>
+          <w:rFonts w:hint="default" w:ascii="Times New Roman" w:hAnsi="Times New Roman" w:cs="Times New Roman"/>
+          <w:b w:val="0"/>
+          <w:bCs w:val="0"/>
+          <w:sz w:val="24"/>
+          <w:szCs w:val="24"/>
+          <w:lang w:val="en-US"/>
+        </w:rPr>
+      </w:pPr>
+      <w:r>
+        <w:rPr>
+          <w:rFonts w:hint="default" w:ascii="Times New Roman" w:hAnsi="Times New Roman" w:cs="Times New Roman"/>
+          <w:b w:val="0"/>
+          <w:bCs w:val="0"/>
+          <w:sz w:val="24"/>
+          <w:szCs w:val="24"/>
+          <w:lang w:val="en-US"/>
+        </w:rPr>
+        <w:t xml:space="preserve">END@END - indicates the end of the dialogue, and the beginning of a new context. So next time the player tries to talk to this NPC the line directly following the END@END line will be the one shown. </w:t>
+      </w:r>
+    </w:p>
+    <w:p>
+      <w:pPr>
+        <w:numPr>
+          <w:ilvl w:val="0"/>
+          <w:numId w:val="1"/>
+        </w:numPr>
+        <w:ind w:left="420" w:leftChars="0" w:hanging="420" w:firstLineChars="0"/>
+        <w:rPr>
+          <w:rFonts w:hint="default" w:ascii="Times New Roman" w:hAnsi="Times New Roman" w:cs="Times New Roman"/>
+          <w:b w:val="0"/>
+          <w:bCs w:val="0"/>
+          <w:sz w:val="24"/>
+          <w:szCs w:val="24"/>
+          <w:lang w:val="en-US"/>
+        </w:rPr>
+      </w:pPr>
+      <w:r>
+        <w:rPr>
+          <w:rFonts w:hint="default" w:ascii="Times New Roman" w:hAnsi="Times New Roman" w:cs="Times New Roman"/>
+          <w:b w:val="0"/>
+          <w:bCs w:val="0"/>
+          <w:sz w:val="24"/>
+          <w:szCs w:val="24"/>
+          <w:lang w:val="en-US"/>
+        </w:rPr>
+        <w:t xml:space="preserve">KILL@KILL - this indicates that the NPC will dissappear at the end of the dialogue. </w:t>
+      </w:r>
     </w:p>
     <w:sectPr>
       <w:pgSz w:w="11906" w:h="16838"/>
@@ -3752,7 +4214,7 @@
 <w:numbering xmlns:wpc="http://schemas.microsoft.com/office/word/2010/wordprocessingCanvas" xmlns:mc="http://schemas.openxmlformats.org/markup-compatibility/2006" xmlns:o="urn:schemas-microsoft-com:office:office" xmlns:r="http://schemas.openxmlformats.org/officeDocument/2006/relationships" xmlns:m="http://schemas.openxmlformats.org/officeDocument/2006/math" xmlns:v="urn:schemas-microsoft-com:vml" xmlns:wp14="http://schemas.microsoft.com/office/word/2010/wordprocessingDrawing" xmlns:wp="http://schemas.openxmlformats.org/drawingml/2006/wordprocessingDrawing" xmlns:w10="urn:schemas-microsoft-com:office:word" xmlns:w="http://schemas.openxmlformats.org/wordprocessingml/2006/main" xmlns:w14="http://schemas.microsoft.com/office/word/2010/wordml" xmlns:wpg="http://schemas.microsoft.com/office/word/2010/wordprocessingGroup" xmlns:wpi="http://schemas.microsoft.com/office/word/2010/wordprocessingInk" xmlns:wne="http://schemas.microsoft.com/office/word/2006/wordml" xmlns:wps="http://schemas.microsoft.com/office/word/2010/wordprocessingShape" xmlns:wpsCustomData="http://www.wps.cn/officeDocument/2013/wpsCustomData" mc:Ignorable="w14 wp14">
   <w:abstractNum w:abstractNumId="0">
     <w:nsid w:val="198F344C"/>
-    <w:multiLevelType w:val="singleLevel"/>
+    <w:multiLevelType w:val="multilevel"/>
     <w:tmpl w:val="198F344C"/>
     <w:lvl w:ilvl="0" w:tentative="0">
       <w:start w:val="1"/>
@@ -3764,6 +4226,126 @@
           <w:tab w:val="left" w:pos="420"/>
         </w:tabs>
         <w:ind w:left="420" w:leftChars="0" w:hanging="420" w:firstLineChars="0"/>
+      </w:pPr>
+      <w:rPr>
+        <w:rFonts w:hint="default" w:ascii="Wingdings" w:hAnsi="Wingdings"/>
+      </w:rPr>
+    </w:lvl>
+    <w:lvl w:ilvl="1" w:tentative="0">
+      <w:start w:val="1"/>
+      <w:numFmt w:val="bullet"/>
+      <w:lvlText w:val=""/>
+      <w:lvlJc w:val="left"/>
+      <w:pPr>
+        <w:tabs>
+          <w:tab w:val="left" w:pos="840"/>
+        </w:tabs>
+        <w:ind w:left="840" w:leftChars="0" w:hanging="420" w:firstLineChars="0"/>
+      </w:pPr>
+      <w:rPr>
+        <w:rFonts w:hint="default" w:ascii="Wingdings" w:hAnsi="Wingdings"/>
+      </w:rPr>
+    </w:lvl>
+    <w:lvl w:ilvl="2" w:tentative="0">
+      <w:start w:val="1"/>
+      <w:numFmt w:val="bullet"/>
+      <w:lvlText w:val=""/>
+      <w:lvlJc w:val="left"/>
+      <w:pPr>
+        <w:tabs>
+          <w:tab w:val="left" w:pos="1260"/>
+        </w:tabs>
+        <w:ind w:left="1260" w:leftChars="0" w:hanging="420" w:firstLineChars="0"/>
+      </w:pPr>
+      <w:rPr>
+        <w:rFonts w:hint="default" w:ascii="Wingdings" w:hAnsi="Wingdings"/>
+      </w:rPr>
+    </w:lvl>
+    <w:lvl w:ilvl="3" w:tentative="0">
+      <w:start w:val="1"/>
+      <w:numFmt w:val="bullet"/>
+      <w:lvlText w:val=""/>
+      <w:lvlJc w:val="left"/>
+      <w:pPr>
+        <w:tabs>
+          <w:tab w:val="left" w:pos="1680"/>
+        </w:tabs>
+        <w:ind w:left="1680" w:leftChars="0" w:hanging="420" w:firstLineChars="0"/>
+      </w:pPr>
+      <w:rPr>
+        <w:rFonts w:hint="default" w:ascii="Wingdings" w:hAnsi="Wingdings"/>
+      </w:rPr>
+    </w:lvl>
+    <w:lvl w:ilvl="4" w:tentative="0">
+      <w:start w:val="1"/>
+      <w:numFmt w:val="bullet"/>
+      <w:lvlText w:val=""/>
+      <w:lvlJc w:val="left"/>
+      <w:pPr>
+        <w:tabs>
+          <w:tab w:val="left" w:pos="2100"/>
+        </w:tabs>
+        <w:ind w:left="2100" w:leftChars="0" w:hanging="420" w:firstLineChars="0"/>
+      </w:pPr>
+      <w:rPr>
+        <w:rFonts w:hint="default" w:ascii="Wingdings" w:hAnsi="Wingdings"/>
+      </w:rPr>
+    </w:lvl>
+    <w:lvl w:ilvl="5" w:tentative="0">
+      <w:start w:val="1"/>
+      <w:numFmt w:val="bullet"/>
+      <w:lvlText w:val=""/>
+      <w:lvlJc w:val="left"/>
+      <w:pPr>
+        <w:tabs>
+          <w:tab w:val="left" w:pos="2520"/>
+        </w:tabs>
+        <w:ind w:left="2520" w:leftChars="0" w:hanging="420" w:firstLineChars="0"/>
+      </w:pPr>
+      <w:rPr>
+        <w:rFonts w:hint="default" w:ascii="Wingdings" w:hAnsi="Wingdings"/>
+      </w:rPr>
+    </w:lvl>
+    <w:lvl w:ilvl="6" w:tentative="0">
+      <w:start w:val="1"/>
+      <w:numFmt w:val="bullet"/>
+      <w:lvlText w:val=""/>
+      <w:lvlJc w:val="left"/>
+      <w:pPr>
+        <w:tabs>
+          <w:tab w:val="left" w:pos="2940"/>
+        </w:tabs>
+        <w:ind w:left="2940" w:leftChars="0" w:hanging="420" w:firstLineChars="0"/>
+      </w:pPr>
+      <w:rPr>
+        <w:rFonts w:hint="default" w:ascii="Wingdings" w:hAnsi="Wingdings"/>
+      </w:rPr>
+    </w:lvl>
+    <w:lvl w:ilvl="7" w:tentative="0">
+      <w:start w:val="1"/>
+      <w:numFmt w:val="bullet"/>
+      <w:lvlText w:val=""/>
+      <w:lvlJc w:val="left"/>
+      <w:pPr>
+        <w:tabs>
+          <w:tab w:val="left" w:pos="3360"/>
+        </w:tabs>
+        <w:ind w:left="3360" w:leftChars="0" w:hanging="420" w:firstLineChars="0"/>
+      </w:pPr>
+      <w:rPr>
+        <w:rFonts w:hint="default" w:ascii="Wingdings" w:hAnsi="Wingdings"/>
+      </w:rPr>
+    </w:lvl>
+    <w:lvl w:ilvl="8" w:tentative="0">
+      <w:start w:val="1"/>
+      <w:numFmt w:val="bullet"/>
+      <w:lvlText w:val=""/>
+      <w:lvlJc w:val="left"/>
+      <w:pPr>
+        <w:tabs>
+          <w:tab w:val="left" w:pos="3780"/>
+        </w:tabs>
+        <w:ind w:left="3780" w:leftChars="0" w:hanging="420" w:firstLineChars="0"/>
       </w:pPr>
       <w:rPr>
         <w:rFonts w:hint="default" w:ascii="Wingdings" w:hAnsi="Wingdings"/>

</xml_diff>